<commit_message>
idk co ti povedat proste veci vecovite
</commit_message>
<xml_diff>
--- a/2. rocnik/bio/dýchacia sústava.docx
+++ b/2. rocnik/bio/dýchacia sústava.docx
@@ -245,7 +245,519 @@
         </w:numPr>
       </w:pPr>
       <w:r>
-        <w:t>Vzdušnice = rozvetvené kanáliky kt. privádzajú kyslík k bunkám</w:t>
+        <w:t>Vzdušnice = rozvetvené kanáliky kt. privádzajú kyslík k</w:t>
+      </w:r>
+      <w:r>
+        <w:t> </w:t>
+      </w:r>
+      <w:r>
+        <w:t>bunkám</w:t>
+      </w:r>
+    </w:p>
+    <w:p>
+      <w:pPr>
+        <w:pStyle w:val="Odsekzoznamu"/>
+        <w:numPr>
+          <w:ilvl w:val="1"/>
+          <w:numId w:val="2"/>
+        </w:numPr>
+      </w:pPr>
+      <w:r>
+        <w:t>Vystužené chitínom</w:t>
+      </w:r>
+    </w:p>
+    <w:p>
+      <w:pPr>
+        <w:pStyle w:val="Odsekzoznamu"/>
+        <w:numPr>
+          <w:ilvl w:val="1"/>
+          <w:numId w:val="2"/>
+        </w:numPr>
+      </w:pPr>
+      <w:r>
+        <w:t xml:space="preserve">Stigmy – </w:t>
+      </w:r>
+      <w:proofErr w:type="spellStart"/>
+      <w:r>
+        <w:t>otvori</w:t>
+      </w:r>
+      <w:proofErr w:type="spellEnd"/>
+      <w:r>
+        <w:t xml:space="preserve"> – chránené chĺpkami</w:t>
+      </w:r>
+    </w:p>
+    <w:p>
+      <w:pPr>
+        <w:pStyle w:val="Odsekzoznamu"/>
+        <w:numPr>
+          <w:ilvl w:val="1"/>
+          <w:numId w:val="2"/>
+        </w:numPr>
+      </w:pPr>
+      <w:proofErr w:type="spellStart"/>
+      <w:r>
+        <w:t>Pavúkovce</w:t>
+      </w:r>
+      <w:proofErr w:type="spellEnd"/>
+      <w:r>
+        <w:t>, hmyz</w:t>
+      </w:r>
+    </w:p>
+    <w:p>
+      <w:pPr>
+        <w:pStyle w:val="Odsekzoznamu"/>
+        <w:numPr>
+          <w:ilvl w:val="0"/>
+          <w:numId w:val="2"/>
+        </w:numPr>
+      </w:pPr>
+      <w:r>
+        <w:t>Dýchanie žiabrami</w:t>
+      </w:r>
+    </w:p>
+    <w:p>
+      <w:pPr>
+        <w:pStyle w:val="Odsekzoznamu"/>
+        <w:numPr>
+          <w:ilvl w:val="1"/>
+          <w:numId w:val="2"/>
+        </w:numPr>
+      </w:pPr>
+      <w:r>
+        <w:t>Vodné bezstav</w:t>
+      </w:r>
+      <w:r>
+        <w:t>ovce, larvy obojživelníkov, väčšina rýb</w:t>
+      </w:r>
+    </w:p>
+    <w:p>
+      <w:pPr>
+        <w:pStyle w:val="Odsekzoznamu"/>
+        <w:numPr>
+          <w:ilvl w:val="1"/>
+          <w:numId w:val="2"/>
+        </w:numPr>
+      </w:pPr>
+    </w:p>
+    <w:p>
+      <w:pPr>
+        <w:pStyle w:val="Odsekzoznamu"/>
+        <w:numPr>
+          <w:ilvl w:val="0"/>
+          <w:numId w:val="2"/>
+        </w:numPr>
+      </w:pPr>
+      <w:r>
+        <w:t>Pľúcne vačky</w:t>
+      </w:r>
+    </w:p>
+    <w:p>
+      <w:pPr>
+        <w:pStyle w:val="Odsekzoznamu"/>
+        <w:numPr>
+          <w:ilvl w:val="1"/>
+          <w:numId w:val="2"/>
+        </w:numPr>
+      </w:pPr>
+      <w:r>
+        <w:t xml:space="preserve">Niektoré skupiny </w:t>
+      </w:r>
+      <w:proofErr w:type="spellStart"/>
+      <w:r>
+        <w:t>pavúkovcov</w:t>
+      </w:r>
+      <w:proofErr w:type="spellEnd"/>
+      <w:r>
+        <w:t xml:space="preserve"> (pavúky)</w:t>
+      </w:r>
+    </w:p>
+    <w:p>
+      <w:pPr>
+        <w:pStyle w:val="Odsekzoznamu"/>
+        <w:numPr>
+          <w:ilvl w:val="0"/>
+          <w:numId w:val="2"/>
+        </w:numPr>
+      </w:pPr>
+      <w:proofErr w:type="spellStart"/>
+      <w:r>
+        <w:t>Dýchani</w:t>
+      </w:r>
+      <w:proofErr w:type="spellEnd"/>
+      <w:r>
+        <w:t xml:space="preserve"> pľúcami</w:t>
+      </w:r>
+    </w:p>
+    <w:p>
+      <w:pPr>
+        <w:pStyle w:val="Odsekzoznamu"/>
+        <w:numPr>
+          <w:ilvl w:val="1"/>
+          <w:numId w:val="2"/>
+        </w:numPr>
+      </w:pPr>
+      <w:r>
+        <w:t>Suchozemské stavovce a vodné cicavce</w:t>
+      </w:r>
+    </w:p>
+    <w:p>
+      <w:pPr>
+        <w:pStyle w:val="Odsekzoznamu"/>
+        <w:numPr>
+          <w:ilvl w:val="1"/>
+          <w:numId w:val="2"/>
+        </w:numPr>
+      </w:pPr>
+      <w:r>
+        <w:t xml:space="preserve">Párový vakovitý </w:t>
+      </w:r>
+      <w:proofErr w:type="spellStart"/>
+      <w:r>
+        <w:t>org</w:t>
+      </w:r>
+      <w:proofErr w:type="spellEnd"/>
+      <w:r>
+        <w:t>. spojený s vonkajším prostredím dýchacími cestami</w:t>
+      </w:r>
+    </w:p>
+    <w:p>
+      <w:pPr>
+        <w:pStyle w:val="Odsekzoznamu"/>
+        <w:numPr>
+          <w:ilvl w:val="1"/>
+          <w:numId w:val="2"/>
+        </w:numPr>
+      </w:pPr>
+      <w:r>
+        <w:t>Dýchacie cesty:</w:t>
+      </w:r>
+    </w:p>
+    <w:p>
+      <w:pPr>
+        <w:pStyle w:val="Odsekzoznamu"/>
+        <w:numPr>
+          <w:ilvl w:val="2"/>
+          <w:numId w:val="2"/>
+        </w:numPr>
+      </w:pPr>
+      <w:r>
+        <w:t>Nozdry</w:t>
+      </w:r>
+    </w:p>
+    <w:p>
+      <w:pPr>
+        <w:pStyle w:val="Odsekzoznamu"/>
+        <w:numPr>
+          <w:ilvl w:val="2"/>
+          <w:numId w:val="2"/>
+        </w:numPr>
+      </w:pPr>
+      <w:proofErr w:type="spellStart"/>
+      <w:r>
+        <w:t>Nosohrtan</w:t>
+      </w:r>
+      <w:proofErr w:type="spellEnd"/>
+    </w:p>
+    <w:p>
+      <w:pPr>
+        <w:pStyle w:val="Odsekzoznamu"/>
+        <w:numPr>
+          <w:ilvl w:val="2"/>
+          <w:numId w:val="2"/>
+        </w:numPr>
+      </w:pPr>
+      <w:r>
+        <w:t>Hrtan</w:t>
+      </w:r>
+    </w:p>
+    <w:p>
+      <w:pPr>
+        <w:pStyle w:val="Odsekzoznamu"/>
+        <w:numPr>
+          <w:ilvl w:val="2"/>
+          <w:numId w:val="2"/>
+        </w:numPr>
+      </w:pPr>
+      <w:r>
+        <w:t>Priedušnica</w:t>
+      </w:r>
+    </w:p>
+    <w:p>
+      <w:pPr>
+        <w:pStyle w:val="Odsekzoznamu"/>
+        <w:numPr>
+          <w:ilvl w:val="2"/>
+          <w:numId w:val="2"/>
+        </w:numPr>
+      </w:pPr>
+      <w:r>
+        <w:t>Priedušky a priedušničky</w:t>
+      </w:r>
+    </w:p>
+    <w:p/>
+    <w:p/>
+    <w:p/>
+    <w:p>
+      <w:pPr>
+        <w:pStyle w:val="Odsekzoznamu"/>
+        <w:numPr>
+          <w:ilvl w:val="0"/>
+          <w:numId w:val="3"/>
+        </w:numPr>
+      </w:pPr>
+      <w:r>
+        <w:t>Pľúca obojživelníkov</w:t>
+      </w:r>
+    </w:p>
+    <w:p>
+      <w:pPr>
+        <w:pStyle w:val="Odsekzoznamu"/>
+        <w:numPr>
+          <w:ilvl w:val="1"/>
+          <w:numId w:val="3"/>
+        </w:numPr>
+      </w:pPr>
+      <w:r>
+        <w:t>Malé vakovité hladké pľúca</w:t>
+      </w:r>
+    </w:p>
+    <w:p>
+      <w:pPr>
+        <w:pStyle w:val="Odsekzoznamu"/>
+        <w:numPr>
+          <w:ilvl w:val="1"/>
+          <w:numId w:val="3"/>
+        </w:numPr>
+      </w:pPr>
+      <w:proofErr w:type="spellStart"/>
+      <w:r>
+        <w:t>Neroztiahnuteľné</w:t>
+      </w:r>
+      <w:proofErr w:type="spellEnd"/>
+    </w:p>
+    <w:p>
+      <w:pPr>
+        <w:pStyle w:val="Odsekzoznamu"/>
+        <w:numPr>
+          <w:ilvl w:val="1"/>
+          <w:numId w:val="3"/>
+        </w:numPr>
+      </w:pPr>
+      <w:r>
+        <w:t>Dôležité kožné dýchanie</w:t>
+      </w:r>
+    </w:p>
+    <w:p>
+      <w:pPr>
+        <w:pStyle w:val="Odsekzoznamu"/>
+        <w:numPr>
+          <w:ilvl w:val="1"/>
+          <w:numId w:val="3"/>
+        </w:numPr>
+      </w:pPr>
+      <w:r>
+        <w:t>Vzduch prehĺtajú</w:t>
+      </w:r>
+    </w:p>
+    <w:p>
+      <w:pPr>
+        <w:pStyle w:val="Odsekzoznamu"/>
+        <w:numPr>
+          <w:ilvl w:val="0"/>
+          <w:numId w:val="3"/>
+        </w:numPr>
+      </w:pPr>
+      <w:r>
+        <w:t>Plazy</w:t>
+      </w:r>
+    </w:p>
+    <w:p>
+      <w:pPr>
+        <w:pStyle w:val="Odsekzoznamu"/>
+        <w:numPr>
+          <w:ilvl w:val="1"/>
+          <w:numId w:val="3"/>
+        </w:numPr>
+      </w:pPr>
+      <w:r>
+        <w:t>Viac členené pľúca s priehradkami a mechúrikmi</w:t>
+      </w:r>
+    </w:p>
+    <w:p>
+      <w:pPr>
+        <w:pStyle w:val="Odsekzoznamu"/>
+        <w:numPr>
+          <w:ilvl w:val="1"/>
+          <w:numId w:val="3"/>
+        </w:numPr>
+      </w:pPr>
+      <w:r>
+        <w:t>Hady majú ľavé pľúca zakrpatené</w:t>
+      </w:r>
+    </w:p>
+    <w:p>
+      <w:pPr>
+        <w:pStyle w:val="Odsekzoznamu"/>
+        <w:numPr>
+          <w:ilvl w:val="0"/>
+          <w:numId w:val="3"/>
+        </w:numPr>
+      </w:pPr>
+      <w:r>
+        <w:t>Vtáky</w:t>
+      </w:r>
+    </w:p>
+    <w:p>
+      <w:pPr>
+        <w:pStyle w:val="Odsekzoznamu"/>
+        <w:numPr>
+          <w:ilvl w:val="1"/>
+          <w:numId w:val="3"/>
+        </w:numPr>
+      </w:pPr>
+      <w:proofErr w:type="spellStart"/>
+      <w:r>
+        <w:t>Trubicovité</w:t>
+      </w:r>
+      <w:proofErr w:type="spellEnd"/>
+      <w:r>
+        <w:t xml:space="preserve"> pľúca prirastené k rebrám</w:t>
+      </w:r>
+    </w:p>
+    <w:p>
+      <w:pPr>
+        <w:pStyle w:val="Odsekzoznamu"/>
+        <w:numPr>
+          <w:ilvl w:val="1"/>
+          <w:numId w:val="3"/>
+        </w:numPr>
+      </w:pPr>
+      <w:r>
+        <w:t>Z pľúc im vystupujú vzdušné vaky (zásoba vzduchu, nadľahčovanie)</w:t>
+      </w:r>
+    </w:p>
+    <w:p>
+      <w:pPr>
+        <w:pStyle w:val="Odsekzoznamu"/>
+        <w:numPr>
+          <w:ilvl w:val="1"/>
+          <w:numId w:val="3"/>
+        </w:numPr>
+      </w:pPr>
+      <w:r>
+        <w:t>K výmene dýchacích plynov nastáva vo vzdušných kapilárach</w:t>
+      </w:r>
+    </w:p>
+    <w:p>
+      <w:pPr>
+        <w:pStyle w:val="Odsekzoznamu"/>
+        <w:numPr>
+          <w:ilvl w:val="1"/>
+          <w:numId w:val="3"/>
+        </w:numPr>
+      </w:pPr>
+      <w:r>
+        <w:t>Najefektívnejšie dýchanie</w:t>
+      </w:r>
+      <w:r>
+        <w:t xml:space="preserve"> (</w:t>
+      </w:r>
+      <w:proofErr w:type="spellStart"/>
+      <w:r>
+        <w:t>vdychnutý</w:t>
+      </w:r>
+      <w:proofErr w:type="spellEnd"/>
+      <w:r>
+        <w:t xml:space="preserve"> vzduch </w:t>
+      </w:r>
+      <w:proofErr w:type="spellStart"/>
+      <w:r>
+        <w:t>predýchajú</w:t>
+      </w:r>
+      <w:proofErr w:type="spellEnd"/>
+      <w:r>
+        <w:t xml:space="preserve"> 2-krát pred jeho vydýchnutím)</w:t>
+      </w:r>
+    </w:p>
+    <w:p>
+      <w:pPr>
+        <w:pStyle w:val="Odsekzoznamu"/>
+        <w:numPr>
+          <w:ilvl w:val="0"/>
+          <w:numId w:val="3"/>
+        </w:numPr>
+      </w:pPr>
+      <w:r>
+        <w:t>Cicavce</w:t>
+      </w:r>
+    </w:p>
+    <w:p>
+      <w:pPr>
+        <w:pStyle w:val="Odsekzoznamu"/>
+        <w:numPr>
+          <w:ilvl w:val="1"/>
+          <w:numId w:val="3"/>
+        </w:numPr>
+      </w:pPr>
+      <w:proofErr w:type="spellStart"/>
+      <w:r>
+        <w:t>Alveoli</w:t>
+      </w:r>
+      <w:proofErr w:type="spellEnd"/>
+      <w:r>
+        <w:t xml:space="preserve"> – </w:t>
+      </w:r>
+      <w:proofErr w:type="spellStart"/>
+      <w:r>
+        <w:t>vela</w:t>
+      </w:r>
+      <w:proofErr w:type="spellEnd"/>
+      <w:r>
+        <w:t xml:space="preserve"> vlásočníc – výmena plynov</w:t>
+      </w:r>
+    </w:p>
+    <w:p>
+      <w:pPr>
+        <w:pStyle w:val="Odsekzoznamu"/>
+        <w:numPr>
+          <w:ilvl w:val="1"/>
+          <w:numId w:val="3"/>
+        </w:numPr>
+      </w:pPr>
+      <w:r>
+        <w:t xml:space="preserve">Výmenu plynov </w:t>
+      </w:r>
+      <w:proofErr w:type="spellStart"/>
+      <w:r>
+        <w:t>rozdelujeme</w:t>
+      </w:r>
+      <w:proofErr w:type="spellEnd"/>
+      <w:r>
+        <w:t xml:space="preserve"> na:</w:t>
+      </w:r>
+    </w:p>
+    <w:p>
+      <w:pPr>
+        <w:pStyle w:val="Odsekzoznamu"/>
+        <w:numPr>
+          <w:ilvl w:val="2"/>
+          <w:numId w:val="3"/>
+        </w:numPr>
+      </w:pPr>
+      <w:r>
+        <w:t>vonkajšie dýchanie (výmena medzi vzduchom a krvou)</w:t>
+      </w:r>
+    </w:p>
+    <w:p>
+      <w:pPr>
+        <w:pStyle w:val="Odsekzoznamu"/>
+        <w:numPr>
+          <w:ilvl w:val="2"/>
+          <w:numId w:val="3"/>
+        </w:numPr>
+      </w:pPr>
+      <w:r>
+        <w:t>vnútorné (výmena medzi krvou a bunkami) (zabezpečuje dýchacie farbivo hemoglobín v červených krvinkách</w:t>
       </w:r>
       <w:bookmarkStart w:id="0" w:name="_GoBack"/>
       <w:bookmarkEnd w:id="0"/>
@@ -265,7 +777,7 @@
   <w:abstractNum w:abstractNumId="0" w15:restartNumberingAfterBreak="0">
     <w:nsid w:val="214F1956"/>
     <w:multiLevelType w:val="hybridMultilevel"/>
-    <w:tmpl w:val="3A424D7C"/>
+    <w:tmpl w:val="14B25C22"/>
     <w:lvl w:ilvl="0" w:tplc="041B000F">
       <w:start w:val="1"/>
       <w:numFmt w:val="decimal"/>
@@ -290,16 +802,16 @@
         <w:rFonts w:ascii="Calibri" w:hAnsi="Calibri" w:hint="default"/>
       </w:rPr>
     </w:lvl>
-    <w:lvl w:ilvl="2" w:tplc="041B0001">
-      <w:start w:val="1"/>
-      <w:numFmt w:val="bullet"/>
-      <w:lvlText w:val=""/>
+    <w:lvl w:ilvl="2" w:tplc="041B000F">
+      <w:start w:val="1"/>
+      <w:numFmt w:val="decimal"/>
+      <w:lvlText w:val="%3."/>
       <w:lvlJc w:val="left"/>
       <w:pPr>
         <w:ind w:left="2160" w:hanging="180"/>
       </w:pPr>
       <w:rPr>
-        <w:rFonts w:ascii="Symbol" w:hAnsi="Symbol" w:hint="default"/>
+        <w:rFonts w:hint="default"/>
       </w:rPr>
     </w:lvl>
     <w:lvl w:ilvl="3" w:tplc="041B000F" w:tentative="1">
@@ -358,6 +870,98 @@
     </w:lvl>
   </w:abstractNum>
   <w:abstractNum w:abstractNumId="1" w15:restartNumberingAfterBreak="0">
+    <w:nsid w:val="29B946A8"/>
+    <w:multiLevelType w:val="hybridMultilevel"/>
+    <w:tmpl w:val="2898D5D2"/>
+    <w:lvl w:ilvl="0" w:tplc="041B000F">
+      <w:start w:val="1"/>
+      <w:numFmt w:val="decimal"/>
+      <w:lvlText w:val="%1."/>
+      <w:lvlJc w:val="left"/>
+      <w:pPr>
+        <w:ind w:left="720" w:hanging="360"/>
+      </w:pPr>
+      <w:rPr>
+        <w:rFonts w:hint="default"/>
+      </w:rPr>
+    </w:lvl>
+    <w:lvl w:ilvl="1" w:tplc="89EEE988">
+      <w:start w:val="1"/>
+      <w:numFmt w:val="bullet"/>
+      <w:lvlText w:val="-"/>
+      <w:lvlJc w:val="left"/>
+      <w:pPr>
+        <w:ind w:left="1440" w:hanging="360"/>
+      </w:pPr>
+      <w:rPr>
+        <w:rFonts w:ascii="Calibri" w:hAnsi="Calibri" w:hint="default"/>
+      </w:rPr>
+    </w:lvl>
+    <w:lvl w:ilvl="2" w:tplc="041B0017">
+      <w:start w:val="1"/>
+      <w:numFmt w:val="lowerLetter"/>
+      <w:lvlText w:val="%3)"/>
+      <w:lvlJc w:val="left"/>
+      <w:pPr>
+        <w:ind w:left="2160" w:hanging="180"/>
+      </w:pPr>
+    </w:lvl>
+    <w:lvl w:ilvl="3" w:tplc="041B000F">
+      <w:start w:val="1"/>
+      <w:numFmt w:val="decimal"/>
+      <w:lvlText w:val="%4."/>
+      <w:lvlJc w:val="left"/>
+      <w:pPr>
+        <w:ind w:left="2880" w:hanging="360"/>
+      </w:pPr>
+    </w:lvl>
+    <w:lvl w:ilvl="4" w:tplc="041B0019" w:tentative="1">
+      <w:start w:val="1"/>
+      <w:numFmt w:val="lowerLetter"/>
+      <w:lvlText w:val="%5."/>
+      <w:lvlJc w:val="left"/>
+      <w:pPr>
+        <w:ind w:left="3600" w:hanging="360"/>
+      </w:pPr>
+    </w:lvl>
+    <w:lvl w:ilvl="5" w:tplc="041B001B" w:tentative="1">
+      <w:start w:val="1"/>
+      <w:numFmt w:val="lowerRoman"/>
+      <w:lvlText w:val="%6."/>
+      <w:lvlJc w:val="right"/>
+      <w:pPr>
+        <w:ind w:left="4320" w:hanging="180"/>
+      </w:pPr>
+    </w:lvl>
+    <w:lvl w:ilvl="6" w:tplc="041B000F" w:tentative="1">
+      <w:start w:val="1"/>
+      <w:numFmt w:val="decimal"/>
+      <w:lvlText w:val="%7."/>
+      <w:lvlJc w:val="left"/>
+      <w:pPr>
+        <w:ind w:left="5040" w:hanging="360"/>
+      </w:pPr>
+    </w:lvl>
+    <w:lvl w:ilvl="7" w:tplc="041B0019" w:tentative="1">
+      <w:start w:val="1"/>
+      <w:numFmt w:val="lowerLetter"/>
+      <w:lvlText w:val="%8."/>
+      <w:lvlJc w:val="left"/>
+      <w:pPr>
+        <w:ind w:left="5760" w:hanging="360"/>
+      </w:pPr>
+    </w:lvl>
+    <w:lvl w:ilvl="8" w:tplc="041B001B" w:tentative="1">
+      <w:start w:val="1"/>
+      <w:numFmt w:val="lowerRoman"/>
+      <w:lvlText w:val="%9."/>
+      <w:lvlJc w:val="right"/>
+      <w:pPr>
+        <w:ind w:left="6480" w:hanging="180"/>
+      </w:pPr>
+    </w:lvl>
+  </w:abstractNum>
+  <w:abstractNum w:abstractNumId="2" w15:restartNumberingAfterBreak="0">
     <w:nsid w:val="78262892"/>
     <w:multiLevelType w:val="hybridMultilevel"/>
     <w:tmpl w:val="0CE62FFC"/>
@@ -447,10 +1051,13 @@
     </w:lvl>
   </w:abstractNum>
   <w:num w:numId="1">
-    <w:abstractNumId w:val="1"/>
+    <w:abstractNumId w:val="2"/>
   </w:num>
   <w:num w:numId="2">
     <w:abstractNumId w:val="0"/>
+  </w:num>
+  <w:num w:numId="3">
+    <w:abstractNumId w:val="1"/>
   </w:num>
 </w:numbering>
 </file>

</xml_diff>